<commit_message>
NA-1: fixed tests (avg rel error)
</commit_message>
<xml_diff>
--- a/semester_5/numerical_analysis/lab_1/отчет_дорохов_чм.docx
+++ b/semester_5/numerical_analysis/lab_1/отчет_дорохов_чм.docx
@@ -791,16 +791,7 @@
                       <w:szCs w:val="28"/>
                       <w:lang w:val="ru-RU"/>
                     </w:rPr>
-                    <m:t xml:space="preserve">    </m:t>
-                  </m:r>
-                  <m:r>
-                    <w:rPr>
-                      <w:rFonts w:ascii="Cambria Math" w:eastAsiaTheme="minorEastAsia" w:hAnsi="Cambria Math" w:cs="Times New Roman"/>
-                      <w:sz w:val="28"/>
-                      <w:szCs w:val="28"/>
-                      <w:lang w:val="ru-RU"/>
-                    </w:rPr>
-                    <m:t xml:space="preserve"> </m:t>
+                    <m:t xml:space="preserve">     </m:t>
                   </m:r>
                   <m:r>
                     <w:rPr>
@@ -809,25 +800,7 @@
                       <w:szCs w:val="28"/>
                       <w:lang w:val="en-US"/>
                     </w:rPr>
-                    <m:t xml:space="preserve">                  </m:t>
-                  </m:r>
-                  <m:r>
-                    <w:rPr>
-                      <w:rFonts w:ascii="Cambria Math" w:eastAsiaTheme="minorEastAsia" w:hAnsi="Cambria Math" w:cs="Times New Roman"/>
-                      <w:sz w:val="28"/>
-                      <w:szCs w:val="28"/>
-                      <w:lang w:val="en-US"/>
-                    </w:rPr>
-                    <m:t>i</m:t>
-                  </m:r>
-                  <m:r>
-                    <w:rPr>
-                      <w:rFonts w:ascii="Cambria Math" w:eastAsiaTheme="minorEastAsia" w:hAnsi="Cambria Math" w:cs="Times New Roman"/>
-                      <w:sz w:val="28"/>
-                      <w:szCs w:val="28"/>
-                      <w:lang w:val="en-US"/>
-                    </w:rPr>
-                    <m:t xml:space="preserve"> = 0,</m:t>
+                    <m:t xml:space="preserve">                  i = 0,</m:t>
                   </m:r>
                 </m:e>
                 <m:e>
@@ -1560,25 +1533,7 @@
                       <w:szCs w:val="28"/>
                       <w:lang w:val="en-US"/>
                     </w:rPr>
-                    <m:t xml:space="preserve"> </m:t>
-                  </m:r>
-                  <m:r>
-                    <w:rPr>
-                      <w:rFonts w:ascii="Cambria Math" w:eastAsia="Cambria Math" w:hAnsi="Cambria Math" w:cs="Cambria Math"/>
-                      <w:sz w:val="28"/>
-                      <w:szCs w:val="28"/>
-                      <w:lang w:val="en-US"/>
-                    </w:rPr>
-                    <m:t xml:space="preserve">  </m:t>
-                  </m:r>
-                  <m:r>
-                    <w:rPr>
-                      <w:rFonts w:ascii="Cambria Math" w:eastAsia="Cambria Math" w:hAnsi="Cambria Math" w:cs="Cambria Math"/>
-                      <w:sz w:val="28"/>
-                      <w:szCs w:val="28"/>
-                      <w:lang w:val="en-US"/>
-                    </w:rPr>
-                    <m:t>i=k-1,</m:t>
+                    <m:t xml:space="preserve">   i=k-1,</m:t>
                   </m:r>
                   <m:ctrlPr>
                     <w:rPr>
@@ -1888,25 +1843,7 @@
                       <w:szCs w:val="28"/>
                       <w:lang w:val="en-US"/>
                     </w:rPr>
-                    <m:t xml:space="preserve">                  i = </m:t>
-                  </m:r>
-                  <m:r>
-                    <w:rPr>
-                      <w:rFonts w:ascii="Cambria Math" w:eastAsiaTheme="minorEastAsia" w:hAnsi="Cambria Math" w:cs="Times New Roman"/>
-                      <w:sz w:val="28"/>
-                      <w:szCs w:val="28"/>
-                      <w:lang w:val="en-US"/>
-                    </w:rPr>
-                    <m:t>n-1</m:t>
-                  </m:r>
-                  <m:r>
-                    <w:rPr>
-                      <w:rFonts w:ascii="Cambria Math" w:eastAsiaTheme="minorEastAsia" w:hAnsi="Cambria Math" w:cs="Times New Roman"/>
-                      <w:sz w:val="28"/>
-                      <w:szCs w:val="28"/>
-                      <w:lang w:val="en-US"/>
-                    </w:rPr>
-                    <m:t>,</m:t>
+                    <m:t xml:space="preserve">                  i = n-1,</m:t>
                   </m:r>
                 </m:e>
               </m:eqArr>
@@ -2584,7 +2521,6 @@
         </w:rPr>
         <w:t xml:space="preserve"> </w:t>
       </w:r>
-      <w:proofErr w:type="spellStart"/>
       <w:r>
         <w:rPr>
           <w:rFonts w:ascii="Times New Roman" w:hAnsi="Times New Roman" w:cs="Times New Roman"/>
@@ -2593,7 +2529,6 @@
         </w:rPr>
         <w:t>transformMainAndSubDiagonal</w:t>
       </w:r>
-      <w:proofErr w:type="spellEnd"/>
       <w:r>
         <w:rPr>
           <w:rFonts w:ascii="Times New Roman" w:hAnsi="Times New Roman" w:cs="Times New Roman"/>
@@ -2630,7 +2565,6 @@
         </w:rPr>
         <w:t xml:space="preserve">помощью цикла от </w:t>
       </w:r>
-      <w:proofErr w:type="spellStart"/>
       <w:r>
         <w:rPr>
           <w:rFonts w:ascii="Times New Roman" w:hAnsi="Times New Roman" w:cs="Times New Roman"/>
@@ -2639,7 +2573,6 @@
         </w:rPr>
         <w:t>i</w:t>
       </w:r>
-      <w:proofErr w:type="spellEnd"/>
       <w:r>
         <w:rPr>
           <w:rFonts w:ascii="Times New Roman" w:hAnsi="Times New Roman" w:cs="Times New Roman"/>
@@ -2658,7 +2591,6 @@
         </w:rPr>
         <w:t xml:space="preserve"> до </w:t>
       </w:r>
-      <w:proofErr w:type="spellStart"/>
       <w:r>
         <w:rPr>
           <w:rFonts w:ascii="Times New Roman" w:hAnsi="Times New Roman" w:cs="Times New Roman"/>
@@ -2667,7 +2599,6 @@
         </w:rPr>
         <w:t>i</w:t>
       </w:r>
-      <w:proofErr w:type="spellEnd"/>
       <w:r>
         <w:rPr>
           <w:rFonts w:ascii="Times New Roman" w:hAnsi="Times New Roman" w:cs="Times New Roman"/>
@@ -2765,7 +2696,6 @@
         </w:rPr>
         <w:t>[</w:t>
       </w:r>
-      <w:proofErr w:type="spellStart"/>
       <w:r>
         <w:rPr>
           <w:rFonts w:ascii="Times New Roman" w:hAnsi="Times New Roman" w:cs="Times New Roman"/>
@@ -2774,7 +2704,6 @@
         </w:rPr>
         <w:t>i</w:t>
       </w:r>
-      <w:proofErr w:type="spellEnd"/>
       <w:r>
         <w:rPr>
           <w:rFonts w:ascii="Times New Roman" w:hAnsi="Times New Roman" w:cs="Times New Roman"/>
@@ -2819,7 +2748,6 @@
         </w:rPr>
         <w:t>[</w:t>
       </w:r>
-      <w:proofErr w:type="spellStart"/>
       <w:r>
         <w:rPr>
           <w:rFonts w:ascii="Times New Roman" w:hAnsi="Times New Roman" w:cs="Times New Roman"/>
@@ -2828,7 +2756,6 @@
         </w:rPr>
         <w:t>i</w:t>
       </w:r>
-      <w:proofErr w:type="spellEnd"/>
       <w:r>
         <w:rPr>
           <w:rFonts w:ascii="Times New Roman" w:hAnsi="Times New Roman" w:cs="Times New Roman"/>
@@ -2873,7 +2800,6 @@
         </w:rPr>
         <w:t>[</w:t>
       </w:r>
-      <w:proofErr w:type="spellStart"/>
       <w:r>
         <w:rPr>
           <w:rFonts w:ascii="Times New Roman" w:hAnsi="Times New Roman" w:cs="Times New Roman"/>
@@ -2882,7 +2808,6 @@
         </w:rPr>
         <w:t>i</w:t>
       </w:r>
-      <w:proofErr w:type="spellEnd"/>
       <w:r>
         <w:rPr>
           <w:rFonts w:ascii="Times New Roman" w:hAnsi="Times New Roman" w:cs="Times New Roman"/>
@@ -2918,7 +2843,6 @@
         </w:rPr>
         <w:t>[</w:t>
       </w:r>
-      <w:proofErr w:type="spellStart"/>
       <w:r>
         <w:rPr>
           <w:rFonts w:ascii="Times New Roman" w:hAnsi="Times New Roman" w:cs="Times New Roman"/>
@@ -2927,7 +2851,6 @@
         </w:rPr>
         <w:t>i</w:t>
       </w:r>
-      <w:proofErr w:type="spellEnd"/>
       <w:r>
         <w:rPr>
           <w:rFonts w:ascii="Times New Roman" w:hAnsi="Times New Roman" w:cs="Times New Roman"/>
@@ -2963,7 +2886,6 @@
         </w:rPr>
         <w:t>[</w:t>
       </w:r>
-      <w:proofErr w:type="spellStart"/>
       <w:r>
         <w:rPr>
           <w:rFonts w:ascii="Times New Roman" w:hAnsi="Times New Roman" w:cs="Times New Roman"/>
@@ -2972,7 +2894,6 @@
         </w:rPr>
         <w:t>i</w:t>
       </w:r>
-      <w:proofErr w:type="spellEnd"/>
       <w:r>
         <w:rPr>
           <w:rFonts w:ascii="Times New Roman" w:hAnsi="Times New Roman" w:cs="Times New Roman"/>
@@ -3303,7 +3224,6 @@
         </w:rPr>
         <w:t xml:space="preserve"> </w:t>
       </w:r>
-      <w:proofErr w:type="spellStart"/>
       <w:r>
         <w:rPr>
           <w:rFonts w:ascii="Times New Roman" w:hAnsi="Times New Roman" w:cs="Times New Roman"/>
@@ -3312,7 +3232,6 @@
         </w:rPr>
         <w:t>transformUpperDiagonal</w:t>
       </w:r>
-      <w:proofErr w:type="spellEnd"/>
       <w:r>
         <w:rPr>
           <w:rFonts w:ascii="Times New Roman" w:hAnsi="Times New Roman" w:cs="Times New Roman"/>
@@ -3349,7 +3268,6 @@
         </w:rPr>
         <w:t xml:space="preserve">помощью цикла от </w:t>
       </w:r>
-      <w:proofErr w:type="spellStart"/>
       <w:r>
         <w:rPr>
           <w:rFonts w:ascii="Times New Roman" w:hAnsi="Times New Roman" w:cs="Times New Roman"/>
@@ -3358,7 +3276,6 @@
         </w:rPr>
         <w:t>i</w:t>
       </w:r>
-      <w:proofErr w:type="spellEnd"/>
       <w:r>
         <w:rPr>
           <w:rFonts w:ascii="Times New Roman" w:hAnsi="Times New Roman" w:cs="Times New Roman"/>
@@ -3394,7 +3311,6 @@
         </w:rPr>
         <w:t xml:space="preserve">до </w:t>
       </w:r>
-      <w:proofErr w:type="spellStart"/>
       <w:r>
         <w:rPr>
           <w:rFonts w:ascii="Times New Roman" w:hAnsi="Times New Roman" w:cs="Times New Roman"/>
@@ -3403,7 +3319,6 @@
         </w:rPr>
         <w:t>i</w:t>
       </w:r>
-      <w:proofErr w:type="spellEnd"/>
       <w:r>
         <w:rPr>
           <w:rFonts w:ascii="Times New Roman" w:hAnsi="Times New Roman" w:cs="Times New Roman"/>
@@ -3439,7 +3354,6 @@
         </w:rPr>
         <w:t>[</w:t>
       </w:r>
-      <w:proofErr w:type="spellStart"/>
       <w:r>
         <w:rPr>
           <w:rFonts w:ascii="Times New Roman" w:hAnsi="Times New Roman" w:cs="Times New Roman"/>
@@ -3448,7 +3362,6 @@
         </w:rPr>
         <w:t>i</w:t>
       </w:r>
-      <w:proofErr w:type="spellEnd"/>
       <w:r>
         <w:rPr>
           <w:rFonts w:ascii="Times New Roman" w:hAnsi="Times New Roman" w:cs="Times New Roman"/>
@@ -3484,7 +3397,6 @@
         </w:rPr>
         <w:t>[</w:t>
       </w:r>
-      <w:proofErr w:type="spellStart"/>
       <w:r>
         <w:rPr>
           <w:rFonts w:ascii="Times New Roman" w:hAnsi="Times New Roman" w:cs="Times New Roman"/>
@@ -3493,7 +3405,6 @@
         </w:rPr>
         <w:t>i</w:t>
       </w:r>
-      <w:proofErr w:type="spellEnd"/>
       <w:r>
         <w:rPr>
           <w:rFonts w:ascii="Times New Roman" w:hAnsi="Times New Roman" w:cs="Times New Roman"/>
@@ -3591,7 +3502,6 @@
         </w:rPr>
         <w:t xml:space="preserve"> </w:t>
       </w:r>
-      <w:proofErr w:type="spellStart"/>
       <w:r>
         <w:rPr>
           <w:rFonts w:ascii="Times New Roman" w:hAnsi="Times New Roman" w:cs="Times New Roman"/>
@@ -3600,7 +3510,6 @@
         </w:rPr>
         <w:t>transformRowK</w:t>
       </w:r>
-      <w:proofErr w:type="spellEnd"/>
       <w:r>
         <w:rPr>
           <w:rFonts w:ascii="Times New Roman" w:hAnsi="Times New Roman" w:cs="Times New Roman"/>
@@ -3628,7 +3537,6 @@
         </w:rPr>
         <w:t xml:space="preserve"> </w:t>
       </w:r>
-      <w:proofErr w:type="spellStart"/>
       <w:r>
         <w:rPr>
           <w:rFonts w:ascii="Times New Roman" w:hAnsi="Times New Roman" w:cs="Times New Roman"/>
@@ -3637,7 +3545,6 @@
         </w:rPr>
         <w:t>transformColumnK</w:t>
       </w:r>
-      <w:proofErr w:type="spellEnd"/>
       <w:r>
         <w:rPr>
           <w:rFonts w:ascii="Times New Roman" w:hAnsi="Times New Roman" w:cs="Times New Roman"/>
@@ -3797,7 +3704,6 @@
         </w:rPr>
         <w:t xml:space="preserve"> с помощью цикла от </w:t>
       </w:r>
-      <w:proofErr w:type="spellStart"/>
       <w:r>
         <w:rPr>
           <w:rFonts w:ascii="Times New Roman" w:hAnsi="Times New Roman" w:cs="Times New Roman"/>
@@ -3806,7 +3712,6 @@
         </w:rPr>
         <w:t>i</w:t>
       </w:r>
-      <w:proofErr w:type="spellEnd"/>
       <w:r>
         <w:rPr>
           <w:rFonts w:ascii="Times New Roman" w:hAnsi="Times New Roman" w:cs="Times New Roman"/>
@@ -3825,7 +3730,6 @@
         </w:rPr>
         <w:t xml:space="preserve"> до </w:t>
       </w:r>
-      <w:proofErr w:type="spellStart"/>
       <w:r>
         <w:rPr>
           <w:rFonts w:ascii="Times New Roman" w:hAnsi="Times New Roman" w:cs="Times New Roman"/>
@@ -3834,7 +3738,6 @@
         </w:rPr>
         <w:t>i</w:t>
       </w:r>
-      <w:proofErr w:type="spellEnd"/>
       <w:r>
         <w:rPr>
           <w:rFonts w:ascii="Times New Roman" w:hAnsi="Times New Roman" w:cs="Times New Roman"/>
@@ -3888,7 +3791,6 @@
         </w:rPr>
         <w:t xml:space="preserve">, игнорируя итерацию на пересечении трёх векторов, путём вычитания из неё </w:t>
       </w:r>
-      <w:proofErr w:type="spellStart"/>
       <w:r>
         <w:rPr>
           <w:rFonts w:ascii="Times New Roman" w:hAnsi="Times New Roman" w:cs="Times New Roman"/>
@@ -3897,7 +3799,6 @@
         </w:rPr>
         <w:t>i</w:t>
       </w:r>
-      <w:proofErr w:type="spellEnd"/>
       <w:r>
         <w:rPr>
           <w:rFonts w:ascii="Times New Roman" w:hAnsi="Times New Roman" w:cs="Times New Roman"/>
@@ -3924,7 +3825,6 @@
         </w:rPr>
         <w:t>[</w:t>
       </w:r>
-      <w:proofErr w:type="spellStart"/>
       <w:r>
         <w:rPr>
           <w:rFonts w:ascii="Times New Roman" w:hAnsi="Times New Roman" w:cs="Times New Roman"/>
@@ -3933,7 +3833,6 @@
         </w:rPr>
         <w:t>i</w:t>
       </w:r>
-      <w:proofErr w:type="spellEnd"/>
       <w:r>
         <w:rPr>
           <w:rFonts w:ascii="Times New Roman" w:hAnsi="Times New Roman" w:cs="Times New Roman"/>
@@ -4074,7 +3973,6 @@
         </w:rPr>
         <w:t xml:space="preserve">с помощью цикла от </w:t>
       </w:r>
-      <w:proofErr w:type="spellStart"/>
       <w:r>
         <w:rPr>
           <w:rFonts w:ascii="Times New Roman" w:hAnsi="Times New Roman" w:cs="Times New Roman"/>
@@ -4083,7 +3981,6 @@
         </w:rPr>
         <w:t>i</w:t>
       </w:r>
-      <w:proofErr w:type="spellEnd"/>
       <w:r>
         <w:rPr>
           <w:rFonts w:ascii="Times New Roman" w:hAnsi="Times New Roman" w:cs="Times New Roman"/>
@@ -4102,7 +3999,6 @@
         </w:rPr>
         <w:t xml:space="preserve"> до </w:t>
       </w:r>
-      <w:proofErr w:type="spellStart"/>
       <w:r>
         <w:rPr>
           <w:rFonts w:ascii="Times New Roman" w:hAnsi="Times New Roman" w:cs="Times New Roman"/>
@@ -4111,7 +4007,6 @@
         </w:rPr>
         <w:t>i</w:t>
       </w:r>
-      <w:proofErr w:type="spellEnd"/>
       <w:r>
         <w:rPr>
           <w:rFonts w:ascii="Times New Roman" w:hAnsi="Times New Roman" w:cs="Times New Roman"/>
@@ -4182,7 +4077,6 @@
         </w:rPr>
         <w:t>[</w:t>
       </w:r>
-      <w:proofErr w:type="spellStart"/>
       <w:r>
         <w:rPr>
           <w:rFonts w:ascii="Times New Roman" w:hAnsi="Times New Roman" w:cs="Times New Roman"/>
@@ -4191,7 +4085,6 @@
         </w:rPr>
         <w:t>i</w:t>
       </w:r>
-      <w:proofErr w:type="spellEnd"/>
       <w:r>
         <w:rPr>
           <w:rFonts w:ascii="Times New Roman" w:hAnsi="Times New Roman" w:cs="Times New Roman"/>
@@ -4270,7 +4163,6 @@
         </w:rPr>
         <w:t>[</w:t>
       </w:r>
-      <w:proofErr w:type="spellStart"/>
       <w:r>
         <w:rPr>
           <w:rFonts w:ascii="Times New Roman" w:hAnsi="Times New Roman" w:cs="Times New Roman"/>
@@ -4279,7 +4171,6 @@
         </w:rPr>
         <w:t>i</w:t>
       </w:r>
-      <w:proofErr w:type="spellEnd"/>
       <w:r>
         <w:rPr>
           <w:rFonts w:ascii="Times New Roman" w:hAnsi="Times New Roman" w:cs="Times New Roman"/>
@@ -16139,7 +16030,7 @@
                 <w:szCs w:val="28"/>
                 <w:lang w:val="ru-RU"/>
               </w:rPr>
-              <w:t>3.61039e-18</w:t>
+              <w:t>3.57e-17</w:t>
             </w:r>
           </w:p>
         </w:tc>
@@ -16164,7 +16055,7 @@
                 <w:szCs w:val="28"/>
                 <w:lang w:val="ru-RU"/>
               </w:rPr>
-              <w:t>2.97071e-18</w:t>
+              <w:t>7.3e-18</w:t>
             </w:r>
           </w:p>
         </w:tc>
@@ -16265,7 +16156,7 @@
                 <w:szCs w:val="28"/>
                 <w:lang w:val="ru-RU"/>
               </w:rPr>
-              <w:t>6.61363e-18</w:t>
+              <w:t>8.96e-17</w:t>
             </w:r>
           </w:p>
         </w:tc>
@@ -16290,7 +16181,7 @@
                 <w:szCs w:val="28"/>
                 <w:lang w:val="ru-RU"/>
               </w:rPr>
-              <w:t>5.22043e-18</w:t>
+              <w:t>3.13e-18</w:t>
             </w:r>
           </w:p>
         </w:tc>
@@ -16391,7 +16282,7 @@
                 <w:szCs w:val="28"/>
                 <w:lang w:val="ru-RU"/>
               </w:rPr>
-              <w:t>2.39067e-18</w:t>
+              <w:t>3.31e-17</w:t>
             </w:r>
           </w:p>
         </w:tc>
@@ -16416,7 +16307,7 @@
                 <w:szCs w:val="28"/>
                 <w:lang w:val="ru-RU"/>
               </w:rPr>
-              <w:t>3.28513e-18</w:t>
+              <w:t>1.99e-18</w:t>
             </w:r>
           </w:p>
         </w:tc>
@@ -16517,7 +16408,7 @@
                 <w:szCs w:val="28"/>
                 <w:lang w:val="ru-RU"/>
               </w:rPr>
-              <w:t>3.30118e-16</w:t>
+              <w:t>2.24e-15</w:t>
             </w:r>
           </w:p>
         </w:tc>
@@ -16542,7 +16433,7 @@
                 <w:szCs w:val="28"/>
                 <w:lang w:val="ru-RU"/>
               </w:rPr>
-              <w:t>1.93248e-16</w:t>
+              <w:t>3.91e-16</w:t>
             </w:r>
           </w:p>
         </w:tc>
@@ -16643,7 +16534,7 @@
                 <w:szCs w:val="28"/>
                 <w:lang w:val="ru-RU"/>
               </w:rPr>
-              <w:t>3.2628e-16</w:t>
+              <w:t>5.5e-15</w:t>
             </w:r>
           </w:p>
         </w:tc>
@@ -16668,7 +16559,7 @@
                 <w:szCs w:val="28"/>
                 <w:lang w:val="ru-RU"/>
               </w:rPr>
-              <w:t>2.18402e-16</w:t>
+              <w:t>1.14e-16</w:t>
             </w:r>
           </w:p>
         </w:tc>
@@ -16769,7 +16660,7 @@
                 <w:szCs w:val="28"/>
                 <w:lang w:val="ru-RU"/>
               </w:rPr>
-              <w:t>1.81539e-16</w:t>
+              <w:t>1.89e-16</w:t>
             </w:r>
           </w:p>
         </w:tc>
@@ -16794,7 +16685,7 @@
                 <w:szCs w:val="28"/>
                 <w:lang w:val="ru-RU"/>
               </w:rPr>
-              <w:t>1.9906e-16</w:t>
+              <w:t>1.22e-16</w:t>
             </w:r>
           </w:p>
         </w:tc>
@@ -16885,17 +16776,16 @@
                 <w:rFonts w:ascii="Times New Roman" w:hAnsi="Times New Roman" w:cs="Times New Roman"/>
                 <w:sz w:val="28"/>
                 <w:szCs w:val="28"/>
-                <w:lang w:val="ru-RU"/>
-              </w:rPr>
-            </w:pPr>
-            <w:r>
-              <w:rPr>
-                <w:rFonts w:ascii="Times New Roman" w:hAnsi="Times New Roman" w:cs="Times New Roman"/>
-                <w:sz w:val="28"/>
-                <w:szCs w:val="28"/>
-                <w:lang w:val="ru-RU"/>
-              </w:rPr>
-              <w:t>6.71962e-15</w:t>
+              </w:rPr>
+            </w:pPr>
+            <w:r>
+              <w:rPr>
+                <w:rFonts w:ascii="Times New Roman" w:hAnsi="Times New Roman" w:cs="Times New Roman"/>
+                <w:sz w:val="28"/>
+                <w:szCs w:val="28"/>
+                <w:lang w:val="ru-RU"/>
+              </w:rPr>
+              <w:t>6.86e-14</w:t>
             </w:r>
           </w:p>
         </w:tc>
@@ -16920,7 +16810,7 @@
                 <w:szCs w:val="28"/>
                 <w:lang w:val="ru-RU"/>
               </w:rPr>
-              <w:t>1.77969e-14</w:t>
+              <w:t>3.9e-15</w:t>
             </w:r>
           </w:p>
         </w:tc>
@@ -17021,7 +16911,7 @@
                 <w:szCs w:val="28"/>
                 <w:lang w:val="ru-RU"/>
               </w:rPr>
-              <w:t>7.5691e-15</w:t>
+              <w:t>6.03e-13</w:t>
             </w:r>
           </w:p>
         </w:tc>
@@ -17046,7 +16936,7 @@
                 <w:szCs w:val="28"/>
                 <w:lang w:val="ru-RU"/>
               </w:rPr>
-              <w:t>9.81507e-15</w:t>
+              <w:t>5.23e-14</w:t>
             </w:r>
           </w:p>
         </w:tc>
@@ -17147,7 +17037,7 @@
                 <w:szCs w:val="28"/>
                 <w:lang w:val="ru-RU"/>
               </w:rPr>
-              <w:t>1.71329e-15</w:t>
+              <w:t>6.43e-14</w:t>
             </w:r>
           </w:p>
         </w:tc>
@@ -17172,7 +17062,7 @@
                 <w:szCs w:val="28"/>
                 <w:lang w:val="ru-RU"/>
               </w:rPr>
-              <w:t>1.21693e-15</w:t>
+              <w:t>2.46e-15</w:t>
             </w:r>
           </w:p>
         </w:tc>
@@ -17918,6 +17808,7 @@
   <w:style w:type="character" w:default="1" w:styleId="DefaultParagraphFont">
     <w:name w:val="Default Paragraph Font"/>
     <w:uiPriority w:val="1"/>
+    <w:semiHidden/>
     <w:unhideWhenUsed/>
   </w:style>
   <w:style w:type="table" w:default="1" w:styleId="TableNormal">

</xml_diff>